<commit_message>
Commend By  : kongm [NETCURRENT-2 --问题号]  #resolve #comment [注释] 1.job task 2.
</commit_message>
<xml_diff>
--- a/mydoc/源代码阅读/spring/Restful.docx
+++ b/mydoc/源代码阅读/spring/Restful.docx
@@ -10,7 +10,7 @@
         <w:jc w:val="center"/>
         <w:outlineLvl w:val="0"/>
         <w:rPr>
-          <w:rFonts w:ascii="Arial" w:eastAsia="宋体" w:hAnsi="Arial" w:cs="Arial" w:hint="eastAsia"/>
+          <w:rFonts w:ascii="Arial" w:eastAsia="宋体" w:hAnsi="Arial" w:cs="Arial"/>
           <w:color w:val="34302D"/>
           <w:kern w:val="36"/>
           <w:sz w:val="36"/>
@@ -32,7 +32,6 @@
       <w:pPr>
         <w:pStyle w:val="2"/>
         <w:rPr>
-          <w:rFonts w:hint="eastAsia"/>
           <w:shd w:val="clear" w:color="auto" w:fill="F1F1F1"/>
         </w:rPr>
       </w:pPr>
@@ -1292,12 +1291,1376 @@
     </w:p>
     <w:p>
       <w:pPr>
+        <w:pStyle w:val="1"/>
         <w:rPr>
           <w:rFonts w:hint="eastAsia"/>
         </w:rPr>
       </w:pPr>
-      <w:bookmarkStart w:id="0" w:name="_GoBack"/>
+      <w:r>
+        <w:t xml:space="preserve">Designing and Implementing RESTful Web Services with </w:t>
+      </w:r>
+      <w:proofErr w:type="gramStart"/>
+      <w:r>
+        <w:t>Spring</w:t>
+      </w:r>
+      <w:proofErr w:type="gramEnd"/>
+    </w:p>
+    <w:p>
+      <w:pPr>
+        <w:widowControl/>
+        <w:spacing w:before="100" w:beforeAutospacing="1" w:after="100" w:afterAutospacing="1"/>
+        <w:jc w:val="left"/>
+        <w:rPr>
+          <w:rFonts w:ascii="宋体" w:eastAsia="宋体" w:hAnsi="宋体" w:cs="宋体"/>
+          <w:kern w:val="0"/>
+          <w:sz w:val="24"/>
+          <w:szCs w:val="24"/>
+        </w:rPr>
+      </w:pPr>
+      <w:r>
+        <w:rPr>
+          <w:rFonts w:ascii="宋体" w:eastAsia="宋体" w:hAnsi="宋体" w:cs="宋体"/>
+          <w:kern w:val="0"/>
+          <w:sz w:val="24"/>
+          <w:szCs w:val="24"/>
+        </w:rPr>
+        <w:t>I</w:t>
+      </w:r>
+      <w:r>
+        <w:rPr>
+          <w:rFonts w:ascii="宋体" w:eastAsia="宋体" w:hAnsi="宋体" w:cs="宋体"/>
+          <w:kern w:val="0"/>
+          <w:sz w:val="24"/>
+          <w:szCs w:val="24"/>
+        </w:rPr>
+        <w:t>t's likely that you want to implement a RESTful web service because:</w:t>
+      </w:r>
+    </w:p>
+    <w:p>
+      <w:pPr>
+        <w:widowControl/>
+        <w:numPr>
+          <w:ilvl w:val="0"/>
+          <w:numId w:val="6"/>
+        </w:numPr>
+        <w:spacing w:before="100" w:beforeAutospacing="1" w:after="100" w:afterAutospacing="1"/>
+        <w:jc w:val="left"/>
+        <w:rPr>
+          <w:rFonts w:ascii="宋体" w:eastAsia="宋体" w:hAnsi="宋体" w:cs="宋体"/>
+          <w:kern w:val="0"/>
+          <w:sz w:val="24"/>
+          <w:szCs w:val="24"/>
+        </w:rPr>
+      </w:pPr>
+      <w:r>
+        <w:rPr>
+          <w:rFonts w:ascii="宋体" w:eastAsia="宋体" w:hAnsi="宋体" w:cs="宋体"/>
+          <w:kern w:val="0"/>
+          <w:sz w:val="24"/>
+          <w:szCs w:val="24"/>
+        </w:rPr>
+        <w:t>You're creating an API that clients need to consume across the web.</w:t>
+      </w:r>
+    </w:p>
+    <w:p>
+      <w:pPr>
+        <w:widowControl/>
+        <w:numPr>
+          <w:ilvl w:val="0"/>
+          <w:numId w:val="6"/>
+        </w:numPr>
+        <w:spacing w:before="100" w:beforeAutospacing="1" w:after="100" w:afterAutospacing="1"/>
+        <w:jc w:val="left"/>
+        <w:rPr>
+          <w:rFonts w:ascii="宋体" w:eastAsia="宋体" w:hAnsi="宋体" w:cs="宋体"/>
+          <w:kern w:val="0"/>
+          <w:sz w:val="24"/>
+          <w:szCs w:val="24"/>
+        </w:rPr>
+      </w:pPr>
+      <w:r>
+        <w:rPr>
+          <w:rFonts w:ascii="宋体" w:eastAsia="宋体" w:hAnsi="宋体" w:cs="宋体"/>
+          <w:kern w:val="0"/>
+          <w:sz w:val="24"/>
+          <w:szCs w:val="24"/>
+        </w:rPr>
+        <w:t>You want to open up your organization's data to consumption by varied clients across the web.</w:t>
+      </w:r>
+    </w:p>
+    <w:p>
+      <w:pPr>
+        <w:widowControl/>
+        <w:numPr>
+          <w:ilvl w:val="0"/>
+          <w:numId w:val="6"/>
+        </w:numPr>
+        <w:spacing w:before="100" w:beforeAutospacing="1" w:after="100" w:afterAutospacing="1"/>
+        <w:jc w:val="left"/>
+        <w:rPr>
+          <w:rFonts w:ascii="宋体" w:eastAsia="宋体" w:hAnsi="宋体" w:cs="宋体"/>
+          <w:kern w:val="0"/>
+          <w:sz w:val="24"/>
+          <w:szCs w:val="24"/>
+        </w:rPr>
+      </w:pPr>
+      <w:r>
+        <w:rPr>
+          <w:rFonts w:ascii="宋体" w:eastAsia="宋体" w:hAnsi="宋体" w:cs="宋体"/>
+          <w:kern w:val="0"/>
+          <w:sz w:val="24"/>
+          <w:szCs w:val="24"/>
+        </w:rPr>
+        <w:t>You need to integrate your application with other applications inside your own organization, but you don't have control over the languages, tools, or frameworks for those applications.</w:t>
+      </w:r>
+    </w:p>
+    <w:p>
+      <w:pPr>
+        <w:pStyle w:val="2"/>
+      </w:pPr>
+      <w:r>
+        <w:t>What you'll need</w:t>
+      </w:r>
+    </w:p>
+    <w:p>
+      <w:pPr>
+        <w:pStyle w:val="a6"/>
+        <w:numPr>
+          <w:ilvl w:val="0"/>
+          <w:numId w:val="7"/>
+        </w:numPr>
+        <w:ind w:firstLineChars="0"/>
+      </w:pPr>
+      <w:r>
+        <w:t xml:space="preserve">An installation of the </w:t>
+      </w:r>
+      <w:hyperlink r:id="rId7" w:history="1">
+        <w:r>
+          <w:rPr>
+            <w:rStyle w:val="a3"/>
+          </w:rPr>
+          <w:t>Gradle</w:t>
+        </w:r>
+      </w:hyperlink>
+      <w:r>
+        <w:t xml:space="preserve"> build tool, version 1.6 or later.</w:t>
+      </w:r>
+    </w:p>
+    <w:p>
+      <w:pPr>
+        <w:pStyle w:val="2"/>
+        <w:rPr>
+          <w:rFonts w:hint="eastAsia"/>
+        </w:rPr>
+      </w:pPr>
+      <w:r>
+        <w:t>Running the code</w:t>
+      </w:r>
+    </w:p>
+    <w:p>
+      <w:r>
+        <w:t xml:space="preserve">The </w:t>
+      </w:r>
+      <w:r>
+        <w:rPr>
+          <w:rStyle w:val="a4"/>
+        </w:rPr>
+        <w:t>initial</w:t>
+      </w:r>
+      <w:r>
+        <w:t xml:space="preserve"> code set contains:</w:t>
+      </w:r>
+    </w:p>
+    <w:p>
+      <w:pPr>
+        <w:pStyle w:val="a6"/>
+        <w:numPr>
+          <w:ilvl w:val="0"/>
+          <w:numId w:val="7"/>
+        </w:numPr>
+        <w:ind w:firstLineChars="0"/>
+      </w:pPr>
+      <w:r>
+        <w:t>a project layout</w:t>
+      </w:r>
+    </w:p>
+    <w:p>
+      <w:pPr>
+        <w:pStyle w:val="a6"/>
+        <w:numPr>
+          <w:ilvl w:val="0"/>
+          <w:numId w:val="7"/>
+        </w:numPr>
+        <w:ind w:firstLineChars="0"/>
+      </w:pPr>
+      <w:r>
+        <w:t>the core domain &amp; event classes this tutorial starts off creating (the 'Yummy Noodle Bar Application', above)</w:t>
+      </w:r>
+    </w:p>
+    <w:p>
+      <w:pPr>
+        <w:pStyle w:val="a6"/>
+        <w:numPr>
+          <w:ilvl w:val="0"/>
+          <w:numId w:val="7"/>
+        </w:numPr>
+        <w:ind w:firstLineChars="0"/>
+      </w:pPr>
+      <w:r>
+        <w:t>some basic unit tests for some of those classes</w:t>
+      </w:r>
+    </w:p>
+    <w:p>
+      <w:pPr>
+        <w:pStyle w:val="2"/>
+      </w:pPr>
+      <w:r>
+        <w:t>Yummy Noodle Bar application architecture and the Core domain</w:t>
+      </w:r>
+    </w:p>
+    <w:p>
+      <w:r>
+        <w:t>The current architecture of the application is shown in the following "Life Preserver" diagram:</w:t>
+      </w:r>
+    </w:p>
+    <w:p>
+      <w:r>
+        <w:rPr>
+          <w:noProof/>
+        </w:rPr>
+        <w:lastRenderedPageBreak/>
+        <w:drawing>
+          <wp:inline distT="0" distB="0" distL="0" distR="0">
+            <wp:extent cx="5274310" cy="3823335"/>
+            <wp:effectExtent l="0" t="0" r="2540" b="5715"/>
+            <wp:docPr id="1" name="图片 1"/>
+            <wp:cNvGraphicFramePr>
+              <a:graphicFrameLocks xmlns:a="http://schemas.openxmlformats.org/drawingml/2006/main" noChangeAspect="1"/>
+            </wp:cNvGraphicFramePr>
+            <a:graphic xmlns:a="http://schemas.openxmlformats.org/drawingml/2006/main">
+              <a:graphicData uri="http://schemas.openxmlformats.org/drawingml/2006/picture">
+                <pic:pic xmlns:pic="http://schemas.openxmlformats.org/drawingml/2006/picture">
+                  <pic:nvPicPr>
+                    <pic:cNvPr id="1" name="life-preserver-1.png"/>
+                    <pic:cNvPicPr/>
+                  </pic:nvPicPr>
+                  <pic:blipFill>
+                    <a:blip r:embed="rId8">
+                      <a:extLst>
+                        <a:ext uri="{28A0092B-C50C-407E-A947-70E740481C1C}">
+                          <a14:useLocalDpi xmlns:a14="http://schemas.microsoft.com/office/drawing/2010/main" val="0"/>
+                        </a:ext>
+                      </a:extLst>
+                    </a:blip>
+                    <a:stretch>
+                      <a:fillRect/>
+                    </a:stretch>
+                  </pic:blipFill>
+                  <pic:spPr>
+                    <a:xfrm>
+                      <a:off x="0" y="0"/>
+                      <a:ext cx="5274310" cy="3823335"/>
+                    </a:xfrm>
+                    <a:prstGeom prst="rect">
+                      <a:avLst/>
+                    </a:prstGeom>
+                  </pic:spPr>
+                </pic:pic>
+              </a:graphicData>
+            </a:graphic>
+          </wp:inline>
+        </w:drawing>
+      </w:r>
+    </w:p>
+    <w:p>
+      <w:pPr>
+        <w:pStyle w:val="a5"/>
+      </w:pPr>
+      <w:r>
+        <w:t xml:space="preserve">The Life Preserver diagram is a tool for building applications that following the principles of the </w:t>
+      </w:r>
+      <w:hyperlink r:id="rId9" w:history="1">
+        <w:r>
+          <w:rPr>
+            <w:rStyle w:val="a4"/>
+          </w:rPr>
+          <w:t>Hexagonal Architecture, sometimes referred to as 'Ports and Adapters' originally characterised by Alistair Cockburn</w:t>
+        </w:r>
+      </w:hyperlink>
+      <w:r>
+        <w:t>. The Life Preserver diagram shows your application's core internal domains along with the surrounding 'integration' domains that map directly to the packages and components that you'll be working on throughout this tutorial, so it's a great way to understand where things are.</w:t>
+      </w:r>
+      <w:r>
+        <w:t xml:space="preserve"> </w:t>
+      </w:r>
+    </w:p>
+    <w:p>
+      <w:pPr>
+        <w:pStyle w:val="a5"/>
+      </w:pPr>
+      <w:r>
+        <w:t xml:space="preserve">Under the core application's top-level packages, </w:t>
+      </w:r>
+      <w:r>
+        <w:rPr>
+          <w:rStyle w:val="HTML0"/>
+        </w:rPr>
+        <w:t>com.yummynoodlebar.core</w:t>
+      </w:r>
+      <w:r>
+        <w:t>, here's what the packages contain:</w:t>
+      </w:r>
+    </w:p>
+    <w:p>
+      <w:pPr>
+        <w:widowControl/>
+        <w:numPr>
+          <w:ilvl w:val="0"/>
+          <w:numId w:val="8"/>
+        </w:numPr>
+        <w:spacing w:before="100" w:beforeAutospacing="1" w:after="100" w:afterAutospacing="1"/>
+        <w:jc w:val="left"/>
+      </w:pPr>
+      <w:proofErr w:type="gramStart"/>
+      <w:r>
+        <w:rPr>
+          <w:rStyle w:val="a4"/>
+        </w:rPr>
+        <w:t>domain</w:t>
+      </w:r>
+      <w:proofErr w:type="gramEnd"/>
+      <w:r>
+        <w:t xml:space="preserve">. Components that cleanly capture the application's Core domain concepts. These classes are a manifestation of the </w:t>
+      </w:r>
+      <w:hyperlink r:id="rId10" w:history="1">
+        <w:r>
+          <w:rPr>
+            <w:rStyle w:val="a3"/>
+          </w:rPr>
+          <w:t>ubiquitous language</w:t>
+        </w:r>
+      </w:hyperlink>
+      <w:r>
+        <w:t xml:space="preserve"> of the Core domain.</w:t>
+      </w:r>
+    </w:p>
+    <w:p>
+      <w:pPr>
+        <w:widowControl/>
+        <w:numPr>
+          <w:ilvl w:val="0"/>
+          <w:numId w:val="8"/>
+        </w:numPr>
+        <w:spacing w:before="100" w:beforeAutospacing="1" w:after="100" w:afterAutospacing="1"/>
+        <w:jc w:val="left"/>
+      </w:pPr>
+      <w:proofErr w:type="gramStart"/>
+      <w:r>
+        <w:rPr>
+          <w:rStyle w:val="a4"/>
+        </w:rPr>
+        <w:t>repository</w:t>
+      </w:r>
+      <w:proofErr w:type="gramEnd"/>
+      <w:r>
+        <w:t>. Components that store and retrieve the current state of the system's domain objects.</w:t>
+      </w:r>
+    </w:p>
+    <w:p>
+      <w:pPr>
+        <w:widowControl/>
+        <w:numPr>
+          <w:ilvl w:val="0"/>
+          <w:numId w:val="8"/>
+        </w:numPr>
+        <w:spacing w:before="100" w:beforeAutospacing="1" w:after="100" w:afterAutospacing="1"/>
+        <w:jc w:val="left"/>
+      </w:pPr>
+      <w:proofErr w:type="gramStart"/>
+      <w:r>
+        <w:rPr>
+          <w:rStyle w:val="a4"/>
+        </w:rPr>
+        <w:t>event</w:t>
+      </w:r>
+      <w:proofErr w:type="gramEnd"/>
+      <w:r>
+        <w:t>. Components that are the events that the domain can receive and process.</w:t>
+      </w:r>
+    </w:p>
+    <w:p>
+      <w:pPr>
+        <w:widowControl/>
+        <w:numPr>
+          <w:ilvl w:val="0"/>
+          <w:numId w:val="8"/>
+        </w:numPr>
+        <w:spacing w:before="100" w:beforeAutospacing="1" w:after="100" w:afterAutospacing="1"/>
+        <w:jc w:val="left"/>
+      </w:pPr>
+      <w:proofErr w:type="gramStart"/>
+      <w:r>
+        <w:rPr>
+          <w:rStyle w:val="a4"/>
+        </w:rPr>
+        <w:t>service</w:t>
+      </w:r>
+      <w:proofErr w:type="gramEnd"/>
+      <w:r>
+        <w:t>. Components that handle the actions that can be performed when an event is received.</w:t>
+      </w:r>
+    </w:p>
+    <w:p>
+      <w:pPr>
+        <w:pStyle w:val="2"/>
+      </w:pPr>
+      <w:r>
+        <w:lastRenderedPageBreak/>
+        <w:t>RESTful web services domain</w:t>
+      </w:r>
+    </w:p>
+    <w:p>
+      <w:pPr>
+        <w:widowControl/>
+        <w:spacing w:before="100" w:beforeAutospacing="1" w:after="100" w:afterAutospacing="1"/>
+        <w:jc w:val="left"/>
+      </w:pPr>
+      <w:r>
+        <w:t>RESTful web services integrate your application and the all of the possible clients that need to consume your services. As such, RESTful services live in their own integration domain, outside your application's core, as shown in the following update to your life preserver.</w:t>
+      </w:r>
+    </w:p>
+    <w:p>
+      <w:pPr>
+        <w:widowControl/>
+        <w:spacing w:before="100" w:beforeAutospacing="1" w:after="100" w:afterAutospacing="1"/>
+        <w:jc w:val="left"/>
+      </w:pPr>
+      <w:r>
+        <w:rPr>
+          <w:rFonts w:hint="eastAsia"/>
+          <w:noProof/>
+        </w:rPr>
+        <w:drawing>
+          <wp:inline distT="0" distB="0" distL="0" distR="0">
+            <wp:extent cx="5274310" cy="4730115"/>
+            <wp:effectExtent l="0" t="0" r="2540" b="0"/>
+            <wp:docPr id="2" name="图片 2"/>
+            <wp:cNvGraphicFramePr>
+              <a:graphicFrameLocks xmlns:a="http://schemas.openxmlformats.org/drawingml/2006/main" noChangeAspect="1"/>
+            </wp:cNvGraphicFramePr>
+            <a:graphic xmlns:a="http://schemas.openxmlformats.org/drawingml/2006/main">
+              <a:graphicData uri="http://schemas.openxmlformats.org/drawingml/2006/picture">
+                <pic:pic xmlns:pic="http://schemas.openxmlformats.org/drawingml/2006/picture">
+                  <pic:nvPicPr>
+                    <pic:cNvPr id="2" name="life-preserver-2.png"/>
+                    <pic:cNvPicPr/>
+                  </pic:nvPicPr>
+                  <pic:blipFill>
+                    <a:blip r:embed="rId11">
+                      <a:extLst>
+                        <a:ext uri="{28A0092B-C50C-407E-A947-70E740481C1C}">
+                          <a14:useLocalDpi xmlns:a14="http://schemas.microsoft.com/office/drawing/2010/main" val="0"/>
+                        </a:ext>
+                      </a:extLst>
+                    </a:blip>
+                    <a:stretch>
+                      <a:fillRect/>
+                    </a:stretch>
+                  </pic:blipFill>
+                  <pic:spPr>
+                    <a:xfrm>
+                      <a:off x="0" y="0"/>
+                      <a:ext cx="5274310" cy="4730115"/>
+                    </a:xfrm>
+                    <a:prstGeom prst="rect">
+                      <a:avLst/>
+                    </a:prstGeom>
+                  </pic:spPr>
+                </pic:pic>
+              </a:graphicData>
+            </a:graphic>
+          </wp:inline>
+        </w:drawing>
+      </w:r>
+    </w:p>
+    <w:p>
+      <w:pPr>
+        <w:widowControl/>
+        <w:spacing w:before="100" w:beforeAutospacing="1" w:after="100" w:afterAutospacing="1"/>
+        <w:jc w:val="left"/>
+        <w:rPr>
+          <w:rFonts w:ascii="宋体" w:eastAsia="宋体" w:hAnsi="宋体" w:cs="宋体"/>
+          <w:kern w:val="0"/>
+          <w:sz w:val="24"/>
+          <w:szCs w:val="24"/>
+        </w:rPr>
+      </w:pPr>
+      <w:r>
+        <w:rPr>
+          <w:rFonts w:ascii="宋体" w:eastAsia="宋体" w:hAnsi="宋体" w:cs="宋体"/>
+          <w:kern w:val="0"/>
+          <w:sz w:val="24"/>
+          <w:szCs w:val="24"/>
+        </w:rPr>
+        <w:t>Given the integration between your application and the outside world, consider the following design and implementation constraints:</w:t>
+      </w:r>
+    </w:p>
+    <w:p>
+      <w:pPr>
+        <w:widowControl/>
+        <w:numPr>
+          <w:ilvl w:val="0"/>
+          <w:numId w:val="9"/>
+        </w:numPr>
+        <w:spacing w:before="100" w:beforeAutospacing="1" w:after="100" w:afterAutospacing="1"/>
+        <w:jc w:val="left"/>
+        <w:rPr>
+          <w:rFonts w:ascii="宋体" w:eastAsia="宋体" w:hAnsi="宋体" w:cs="宋体"/>
+          <w:kern w:val="0"/>
+          <w:sz w:val="24"/>
+          <w:szCs w:val="24"/>
+        </w:rPr>
+      </w:pPr>
+      <w:r>
+        <w:rPr>
+          <w:rFonts w:ascii="宋体" w:eastAsia="宋体" w:hAnsi="宋体" w:cs="宋体"/>
+          <w:kern w:val="0"/>
+          <w:sz w:val="24"/>
+          <w:szCs w:val="24"/>
+        </w:rPr>
+        <w:t>Your RESTful service API is your focus; the core application structure should not influence the design of the API.</w:t>
+      </w:r>
+    </w:p>
+    <w:p>
+      <w:pPr>
+        <w:widowControl/>
+        <w:numPr>
+          <w:ilvl w:val="0"/>
+          <w:numId w:val="9"/>
+        </w:numPr>
+        <w:spacing w:before="100" w:beforeAutospacing="1" w:after="100" w:afterAutospacing="1"/>
+        <w:jc w:val="left"/>
+        <w:rPr>
+          <w:rFonts w:ascii="宋体" w:eastAsia="宋体" w:hAnsi="宋体" w:cs="宋体"/>
+          <w:kern w:val="0"/>
+          <w:sz w:val="24"/>
+          <w:szCs w:val="24"/>
+        </w:rPr>
+      </w:pPr>
+      <w:r>
+        <w:rPr>
+          <w:rFonts w:ascii="宋体" w:eastAsia="宋体" w:hAnsi="宋体" w:cs="宋体"/>
+          <w:kern w:val="0"/>
+          <w:sz w:val="24"/>
+          <w:szCs w:val="24"/>
+        </w:rPr>
+        <w:t>The components that make up your RESTful services need to evolve at a rate that is appropriate for the many consumers that rely on your services.</w:t>
+      </w:r>
+    </w:p>
+    <w:p>
+      <w:pPr>
+        <w:widowControl/>
+        <w:numPr>
+          <w:ilvl w:val="0"/>
+          <w:numId w:val="9"/>
+        </w:numPr>
+        <w:spacing w:before="100" w:beforeAutospacing="1" w:after="100" w:afterAutospacing="1"/>
+        <w:jc w:val="left"/>
+        <w:rPr>
+          <w:rFonts w:ascii="宋体" w:eastAsia="宋体" w:hAnsi="宋体" w:cs="宋体"/>
+          <w:kern w:val="0"/>
+          <w:sz w:val="24"/>
+          <w:szCs w:val="24"/>
+        </w:rPr>
+      </w:pPr>
+      <w:r>
+        <w:rPr>
+          <w:rFonts w:ascii="宋体" w:eastAsia="宋体" w:hAnsi="宋体" w:cs="宋体"/>
+          <w:kern w:val="0"/>
+          <w:sz w:val="24"/>
+          <w:szCs w:val="24"/>
+        </w:rPr>
+        <w:t>Your RESTful service components should not contain any core logic for your application, but they will collaborate with other components in the Core domains of your application in order to orchestrate the necessary functionality for the service interface.</w:t>
+      </w:r>
+    </w:p>
+    <w:p>
+      <w:pPr>
+        <w:pStyle w:val="2"/>
+      </w:pPr>
+      <w:r>
+        <w:lastRenderedPageBreak/>
+        <w:t>Step 1: Modelling the Core and RESTful Web Service Domains</w:t>
+      </w:r>
+    </w:p>
+    <w:p>
+      <w:pPr>
+        <w:pStyle w:val="a5"/>
+      </w:pPr>
+      <w:r>
+        <w:t>For the first version of your new Yummy Noodle Bar RESTful service, the ability to create, update, and remove Orders is the focus.</w:t>
+      </w:r>
+    </w:p>
+    <w:p>
+      <w:pPr>
+        <w:pStyle w:val="a5"/>
+      </w:pPr>
+      <w:r>
+        <w:t>It is tempting simply to expose the Core Order domain to the outside world and work from there, but that would ignore the boundary between the Core and the RESTful service domain and would lead to the REST API being driven by the internal application structure, and so becoming coupled to that internal structure.</w:t>
+      </w:r>
+    </w:p>
+    <w:p>
+      <w:pPr>
+        <w:pStyle w:val="a5"/>
+      </w:pPr>
+      <w:r>
+        <w:t>The public API of your service (the RESTful service domain) that you will expose to clients needs to change at a rate that is friendly to those clients. The Core needs to evolve at a rate that corresponds to the Yummy Noodle Bar system's need to evolve internally. Potential friction exists between the two domains as they may need to evolve at different rates.</w:t>
+      </w:r>
+    </w:p>
+    <w:p>
+      <w:pPr>
+        <w:pStyle w:val="a5"/>
+      </w:pPr>
+      <w:r>
+        <w:t>To manage this friction you need to create concepts and components in the RESTful service domain that are unique to, and can evolve at the rate needed by, the RESTful domain itself. This may result in similar types of components to those in the Core domain but because their purpose will be very different, the similarities are superficial.</w:t>
+      </w:r>
+    </w:p>
+    <w:p>
+      <w:pPr>
+        <w:pStyle w:val="a5"/>
+      </w:pPr>
+      <w:r>
+        <w:t xml:space="preserve">In the Core domain the concepts are captured as part of the internal ubiquitous language of the application's domain. In the REST domain the concepts are captured as they are used purely for the purpose of exposing the public RESTful interface. </w:t>
+      </w:r>
+    </w:p>
+    <w:p>
+      <w:pPr>
+        <w:pStyle w:val="2"/>
+      </w:pPr>
+      <w:bookmarkStart w:id="0" w:name="components-of-the-core-application-domai"/>
       <w:bookmarkEnd w:id="0"/>
+      <w:r>
+        <w:lastRenderedPageBreak/>
+        <w:t>Components of the Core application domain for Yummy Noodle Bar</w:t>
+      </w:r>
+    </w:p>
+    <w:p>
+      <w:pPr>
+        <w:rPr>
+          <w:rFonts w:hint="eastAsia"/>
+        </w:rPr>
+      </w:pPr>
+      <w:r>
+        <w:rPr>
+          <w:rFonts w:hint="eastAsia"/>
+          <w:noProof/>
+        </w:rPr>
+        <w:drawing>
+          <wp:inline distT="0" distB="0" distL="0" distR="0">
+            <wp:extent cx="5274310" cy="3502025"/>
+            <wp:effectExtent l="0" t="0" r="2540" b="3175"/>
+            <wp:docPr id="4" name="图片 4"/>
+            <wp:cNvGraphicFramePr>
+              <a:graphicFrameLocks xmlns:a="http://schemas.openxmlformats.org/drawingml/2006/main" noChangeAspect="1"/>
+            </wp:cNvGraphicFramePr>
+            <a:graphic xmlns:a="http://schemas.openxmlformats.org/drawingml/2006/main">
+              <a:graphicData uri="http://schemas.openxmlformats.org/drawingml/2006/picture">
+                <pic:pic xmlns:pic="http://schemas.openxmlformats.org/drawingml/2006/picture">
+                  <pic:nvPicPr>
+                    <pic:cNvPr id="4" name="life-preserver-3.png"/>
+                    <pic:cNvPicPr/>
+                  </pic:nvPicPr>
+                  <pic:blipFill>
+                    <a:blip r:embed="rId12">
+                      <a:extLst>
+                        <a:ext uri="{28A0092B-C50C-407E-A947-70E740481C1C}">
+                          <a14:useLocalDpi xmlns:a14="http://schemas.microsoft.com/office/drawing/2010/main" val="0"/>
+                        </a:ext>
+                      </a:extLst>
+                    </a:blip>
+                    <a:stretch>
+                      <a:fillRect/>
+                    </a:stretch>
+                  </pic:blipFill>
+                  <pic:spPr>
+                    <a:xfrm>
+                      <a:off x="0" y="0"/>
+                      <a:ext cx="5274310" cy="3502025"/>
+                    </a:xfrm>
+                    <a:prstGeom prst="rect">
+                      <a:avLst/>
+                    </a:prstGeom>
+                  </pic:spPr>
+                </pic:pic>
+              </a:graphicData>
+            </a:graphic>
+          </wp:inline>
+        </w:drawing>
+      </w:r>
+    </w:p>
+    <w:p>
+      <w:r>
+        <w:t xml:space="preserve">Open the </w:t>
+      </w:r>
+      <w:r>
+        <w:rPr>
+          <w:rStyle w:val="HTML0"/>
+        </w:rPr>
+        <w:t>initial</w:t>
+      </w:r>
+      <w:r>
+        <w:t xml:space="preserve"> project. Under </w:t>
+      </w:r>
+      <w:r>
+        <w:rPr>
+          <w:rStyle w:val="HTML0"/>
+        </w:rPr>
+        <w:t>src/main/java/com/yummynoodlebar/core/domain</w:t>
+      </w:r>
+      <w:r>
+        <w:t>, you see the components of the core, application-internal domain of Yummy Noodle Bar:</w:t>
+      </w:r>
+    </w:p>
+    <w:p>
+      <w:pPr>
+        <w:widowControl/>
+        <w:numPr>
+          <w:ilvl w:val="0"/>
+          <w:numId w:val="10"/>
+        </w:numPr>
+        <w:spacing w:before="100" w:beforeAutospacing="1" w:after="100" w:afterAutospacing="1"/>
+        <w:jc w:val="left"/>
+        <w:rPr>
+          <w:rFonts w:ascii="宋体" w:eastAsia="宋体" w:hAnsi="宋体" w:cs="宋体"/>
+          <w:kern w:val="0"/>
+          <w:sz w:val="24"/>
+          <w:szCs w:val="24"/>
+        </w:rPr>
+      </w:pPr>
+      <w:r>
+        <w:rPr>
+          <w:rFonts w:ascii="宋体" w:eastAsia="宋体" w:hAnsi="宋体" w:cs="宋体"/>
+          <w:b/>
+          <w:bCs/>
+          <w:kern w:val="0"/>
+          <w:sz w:val="24"/>
+          <w:szCs w:val="24"/>
+        </w:rPr>
+        <w:t>Order</w:t>
+      </w:r>
+      <w:r>
+        <w:rPr>
+          <w:rFonts w:ascii="宋体" w:eastAsia="宋体" w:hAnsi="宋体" w:cs="宋体"/>
+          <w:kern w:val="0"/>
+          <w:sz w:val="24"/>
+          <w:szCs w:val="24"/>
+        </w:rPr>
+        <w:t>. An individual order in the system that has an associated status and status history for tracking purposes.</w:t>
+      </w:r>
+    </w:p>
+    <w:p>
+      <w:pPr>
+        <w:widowControl/>
+        <w:numPr>
+          <w:ilvl w:val="0"/>
+          <w:numId w:val="10"/>
+        </w:numPr>
+        <w:spacing w:before="100" w:beforeAutospacing="1" w:after="100" w:afterAutospacing="1"/>
+        <w:jc w:val="left"/>
+        <w:rPr>
+          <w:rFonts w:ascii="宋体" w:eastAsia="宋体" w:hAnsi="宋体" w:cs="宋体"/>
+          <w:kern w:val="0"/>
+          <w:sz w:val="24"/>
+          <w:szCs w:val="24"/>
+        </w:rPr>
+      </w:pPr>
+      <w:r>
+        <w:rPr>
+          <w:rFonts w:ascii="宋体" w:eastAsia="宋体" w:hAnsi="宋体" w:cs="宋体"/>
+          <w:b/>
+          <w:bCs/>
+          <w:kern w:val="0"/>
+          <w:sz w:val="24"/>
+          <w:szCs w:val="24"/>
+        </w:rPr>
+        <w:t>OrderStatus</w:t>
+      </w:r>
+      <w:r>
+        <w:rPr>
+          <w:rFonts w:ascii="宋体" w:eastAsia="宋体" w:hAnsi="宋体" w:cs="宋体"/>
+          <w:kern w:val="0"/>
+          <w:sz w:val="24"/>
+          <w:szCs w:val="24"/>
+        </w:rPr>
+        <w:t>. Current status allocated to an Order.</w:t>
+      </w:r>
+    </w:p>
+    <w:p>
+      <w:pPr>
+        <w:widowControl/>
+        <w:numPr>
+          <w:ilvl w:val="0"/>
+          <w:numId w:val="10"/>
+        </w:numPr>
+        <w:spacing w:before="100" w:beforeAutospacing="1" w:after="100" w:afterAutospacing="1"/>
+        <w:jc w:val="left"/>
+        <w:rPr>
+          <w:rFonts w:ascii="宋体" w:eastAsia="宋体" w:hAnsi="宋体" w:cs="宋体"/>
+          <w:kern w:val="0"/>
+          <w:sz w:val="24"/>
+          <w:szCs w:val="24"/>
+        </w:rPr>
+      </w:pPr>
+      <w:r>
+        <w:rPr>
+          <w:rFonts w:ascii="宋体" w:eastAsia="宋体" w:hAnsi="宋体" w:cs="宋体"/>
+          <w:b/>
+          <w:bCs/>
+          <w:kern w:val="0"/>
+          <w:sz w:val="24"/>
+          <w:szCs w:val="24"/>
+        </w:rPr>
+        <w:t>Payment</w:t>
+      </w:r>
+      <w:r>
+        <w:rPr>
+          <w:rFonts w:ascii="宋体" w:eastAsia="宋体" w:hAnsi="宋体" w:cs="宋体"/>
+          <w:kern w:val="0"/>
+          <w:sz w:val="24"/>
+          <w:szCs w:val="24"/>
+        </w:rPr>
+        <w:t>. Payment that a customer wants to make for a given Order.</w:t>
+      </w:r>
+    </w:p>
+    <w:p>
+      <w:pPr>
+        <w:widowControl/>
+        <w:numPr>
+          <w:ilvl w:val="0"/>
+          <w:numId w:val="10"/>
+        </w:numPr>
+        <w:spacing w:before="100" w:beforeAutospacing="1" w:after="100" w:afterAutospacing="1"/>
+        <w:jc w:val="left"/>
+        <w:rPr>
+          <w:rFonts w:ascii="宋体" w:eastAsia="宋体" w:hAnsi="宋体" w:cs="宋体"/>
+          <w:kern w:val="0"/>
+          <w:sz w:val="24"/>
+          <w:szCs w:val="24"/>
+        </w:rPr>
+      </w:pPr>
+      <w:r>
+        <w:rPr>
+          <w:rFonts w:ascii="宋体" w:eastAsia="宋体" w:hAnsi="宋体" w:cs="宋体"/>
+          <w:b/>
+          <w:bCs/>
+          <w:kern w:val="0"/>
+          <w:sz w:val="24"/>
+          <w:szCs w:val="24"/>
+        </w:rPr>
+        <w:t>PaymentDetails</w:t>
+      </w:r>
+      <w:r>
+        <w:rPr>
+          <w:rFonts w:ascii="宋体" w:eastAsia="宋体" w:hAnsi="宋体" w:cs="宋体"/>
+          <w:kern w:val="0"/>
+          <w:sz w:val="24"/>
+          <w:szCs w:val="24"/>
+        </w:rPr>
+        <w:t>. Details of the Payment that a customer wants to make for a given Order.</w:t>
+      </w:r>
+    </w:p>
+    <w:p>
+      <w:pPr>
+        <w:widowControl/>
+        <w:numPr>
+          <w:ilvl w:val="0"/>
+          <w:numId w:val="10"/>
+        </w:numPr>
+        <w:spacing w:before="100" w:beforeAutospacing="1" w:after="100" w:afterAutospacing="1"/>
+        <w:jc w:val="left"/>
+        <w:rPr>
+          <w:rFonts w:ascii="宋体" w:eastAsia="宋体" w:hAnsi="宋体" w:cs="宋体"/>
+          <w:kern w:val="0"/>
+          <w:sz w:val="24"/>
+          <w:szCs w:val="24"/>
+        </w:rPr>
+      </w:pPr>
+      <w:r>
+        <w:rPr>
+          <w:rFonts w:ascii="宋体" w:eastAsia="宋体" w:hAnsi="宋体" w:cs="宋体"/>
+          <w:b/>
+          <w:bCs/>
+          <w:kern w:val="0"/>
+          <w:sz w:val="24"/>
+          <w:szCs w:val="24"/>
+        </w:rPr>
+        <w:t>PaymentStatus</w:t>
+      </w:r>
+      <w:r>
+        <w:rPr>
+          <w:rFonts w:ascii="宋体" w:eastAsia="宋体" w:hAnsi="宋体" w:cs="宋体"/>
+          <w:kern w:val="0"/>
+          <w:sz w:val="24"/>
+          <w:szCs w:val="24"/>
+        </w:rPr>
+        <w:t>. Current status of a Payment that a customer wants to make for a given Order.</w:t>
+      </w:r>
+    </w:p>
+    <w:p>
+      <w:r>
+        <w:t xml:space="preserve">This tutorial focuses on the </w:t>
+      </w:r>
+      <w:r>
+        <w:rPr>
+          <w:rStyle w:val="HTML0"/>
+        </w:rPr>
+        <w:t>Order</w:t>
+      </w:r>
+      <w:r>
+        <w:t xml:space="preserve"> domain class, which can be acted upon by a number of events under the </w:t>
+      </w:r>
+      <w:r>
+        <w:rPr>
+          <w:rStyle w:val="HTML0"/>
+        </w:rPr>
+        <w:t>com.yummynoodlebar.events.orders</w:t>
+      </w:r>
+      <w:r>
+        <w:t xml:space="preserve"> package as shown on the following diagram</w:t>
+      </w:r>
+    </w:p>
+    <w:p>
+      <w:pPr>
+        <w:rPr>
+          <w:rFonts w:hint="eastAsia"/>
+        </w:rPr>
+      </w:pPr>
+      <w:r>
+        <w:rPr>
+          <w:rFonts w:hint="eastAsia"/>
+          <w:noProof/>
+        </w:rPr>
+        <w:lastRenderedPageBreak/>
+        <w:drawing>
+          <wp:inline distT="0" distB="0" distL="0" distR="0">
+            <wp:extent cx="5274310" cy="3502025"/>
+            <wp:effectExtent l="0" t="0" r="2540" b="3175"/>
+            <wp:docPr id="5" name="图片 5"/>
+            <wp:cNvGraphicFramePr>
+              <a:graphicFrameLocks xmlns:a="http://schemas.openxmlformats.org/drawingml/2006/main" noChangeAspect="1"/>
+            </wp:cNvGraphicFramePr>
+            <a:graphic xmlns:a="http://schemas.openxmlformats.org/drawingml/2006/main">
+              <a:graphicData uri="http://schemas.openxmlformats.org/drawingml/2006/picture">
+                <pic:pic xmlns:pic="http://schemas.openxmlformats.org/drawingml/2006/picture">
+                  <pic:nvPicPr>
+                    <pic:cNvPr id="5" name="life-preserver-4.png"/>
+                    <pic:cNvPicPr/>
+                  </pic:nvPicPr>
+                  <pic:blipFill>
+                    <a:blip r:embed="rId13">
+                      <a:extLst>
+                        <a:ext uri="{28A0092B-C50C-407E-A947-70E740481C1C}">
+                          <a14:useLocalDpi xmlns:a14="http://schemas.microsoft.com/office/drawing/2010/main" val="0"/>
+                        </a:ext>
+                      </a:extLst>
+                    </a:blip>
+                    <a:stretch>
+                      <a:fillRect/>
+                    </a:stretch>
+                  </pic:blipFill>
+                  <pic:spPr>
+                    <a:xfrm>
+                      <a:off x="0" y="0"/>
+                      <a:ext cx="5274310" cy="3502025"/>
+                    </a:xfrm>
+                    <a:prstGeom prst="rect">
+                      <a:avLst/>
+                    </a:prstGeom>
+                  </pic:spPr>
+                </pic:pic>
+              </a:graphicData>
+            </a:graphic>
+          </wp:inline>
+        </w:drawing>
+      </w:r>
+    </w:p>
+    <w:p>
+      <w:pPr>
+        <w:pStyle w:val="a5"/>
+      </w:pPr>
+      <w:r>
+        <w:t xml:space="preserve">Events in this case decouple the domain concepts in the core of the Yummy Noodle Bar application from the various integrations that may need to access and work upon the core. </w:t>
+      </w:r>
+    </w:p>
+    <w:p>
+      <w:pPr>
+        <w:pStyle w:val="a5"/>
+      </w:pPr>
+      <w:r>
+        <w:t>The event components associated with Orders include:</w:t>
+      </w:r>
+    </w:p>
+    <w:p>
+      <w:pPr>
+        <w:widowControl/>
+        <w:numPr>
+          <w:ilvl w:val="0"/>
+          <w:numId w:val="11"/>
+        </w:numPr>
+        <w:spacing w:before="100" w:beforeAutospacing="1" w:after="100" w:afterAutospacing="1"/>
+        <w:jc w:val="left"/>
+        <w:rPr>
+          <w:rFonts w:ascii="宋体" w:eastAsia="宋体" w:hAnsi="宋体" w:cs="宋体"/>
+          <w:kern w:val="0"/>
+          <w:sz w:val="24"/>
+          <w:szCs w:val="24"/>
+        </w:rPr>
+      </w:pPr>
+      <w:r>
+        <w:rPr>
+          <w:rFonts w:ascii="宋体" w:eastAsia="宋体" w:hAnsi="宋体" w:cs="宋体"/>
+          <w:b/>
+          <w:bCs/>
+          <w:kern w:val="0"/>
+          <w:sz w:val="24"/>
+          <w:szCs w:val="24"/>
+        </w:rPr>
+        <w:t>RequestAllOrdersEvent</w:t>
+      </w:r>
+      <w:r>
+        <w:rPr>
+          <w:rFonts w:ascii="宋体" w:eastAsia="宋体" w:hAnsi="宋体" w:cs="宋体"/>
+          <w:kern w:val="0"/>
+          <w:sz w:val="24"/>
+          <w:szCs w:val="24"/>
+        </w:rPr>
+        <w:t xml:space="preserve"> and </w:t>
+      </w:r>
+      <w:r>
+        <w:rPr>
+          <w:rFonts w:ascii="宋体" w:eastAsia="宋体" w:hAnsi="宋体" w:cs="宋体"/>
+          <w:b/>
+          <w:bCs/>
+          <w:kern w:val="0"/>
+          <w:sz w:val="24"/>
+          <w:szCs w:val="24"/>
+        </w:rPr>
+        <w:t>AllOrdersEvent</w:t>
+      </w:r>
+      <w:r>
+        <w:rPr>
+          <w:rFonts w:ascii="宋体" w:eastAsia="宋体" w:hAnsi="宋体" w:cs="宋体"/>
+          <w:kern w:val="0"/>
+          <w:sz w:val="24"/>
+          <w:szCs w:val="24"/>
+        </w:rPr>
+        <w:t>. Corresponding events to request the associated OrderDetails about all Orders and the response to that request.</w:t>
+      </w:r>
+    </w:p>
+    <w:p>
+      <w:pPr>
+        <w:widowControl/>
+        <w:numPr>
+          <w:ilvl w:val="0"/>
+          <w:numId w:val="11"/>
+        </w:numPr>
+        <w:spacing w:before="100" w:beforeAutospacing="1" w:after="100" w:afterAutospacing="1"/>
+        <w:jc w:val="left"/>
+        <w:rPr>
+          <w:rFonts w:ascii="宋体" w:eastAsia="宋体" w:hAnsi="宋体" w:cs="宋体"/>
+          <w:kern w:val="0"/>
+          <w:sz w:val="24"/>
+          <w:szCs w:val="24"/>
+        </w:rPr>
+      </w:pPr>
+      <w:r>
+        <w:rPr>
+          <w:rFonts w:ascii="宋体" w:eastAsia="宋体" w:hAnsi="宋体" w:cs="宋体"/>
+          <w:b/>
+          <w:bCs/>
+          <w:kern w:val="0"/>
+          <w:sz w:val="24"/>
+          <w:szCs w:val="24"/>
+        </w:rPr>
+        <w:t>CreateOrderEvent</w:t>
+      </w:r>
+      <w:r>
+        <w:rPr>
+          <w:rFonts w:ascii="宋体" w:eastAsia="宋体" w:hAnsi="宋体" w:cs="宋体"/>
+          <w:kern w:val="0"/>
+          <w:sz w:val="24"/>
+          <w:szCs w:val="24"/>
+        </w:rPr>
+        <w:t xml:space="preserve"> and </w:t>
+      </w:r>
+      <w:r>
+        <w:rPr>
+          <w:rFonts w:ascii="宋体" w:eastAsia="宋体" w:hAnsi="宋体" w:cs="宋体"/>
+          <w:b/>
+          <w:bCs/>
+          <w:kern w:val="0"/>
+          <w:sz w:val="24"/>
+          <w:szCs w:val="24"/>
+        </w:rPr>
+        <w:t>OrderCreatedEvent</w:t>
+      </w:r>
+      <w:r>
+        <w:rPr>
+          <w:rFonts w:ascii="宋体" w:eastAsia="宋体" w:hAnsi="宋体" w:cs="宋体"/>
+          <w:kern w:val="0"/>
+          <w:sz w:val="24"/>
+          <w:szCs w:val="24"/>
+        </w:rPr>
+        <w:t>. Corresponding events to request the creation of a new Order, and a confirmation that the new Order has been created.</w:t>
+      </w:r>
+    </w:p>
+    <w:p>
+      <w:pPr>
+        <w:widowControl/>
+        <w:numPr>
+          <w:ilvl w:val="0"/>
+          <w:numId w:val="11"/>
+        </w:numPr>
+        <w:spacing w:before="100" w:beforeAutospacing="1" w:after="100" w:afterAutospacing="1"/>
+        <w:jc w:val="left"/>
+        <w:rPr>
+          <w:rFonts w:ascii="宋体" w:eastAsia="宋体" w:hAnsi="宋体" w:cs="宋体"/>
+          <w:kern w:val="0"/>
+          <w:sz w:val="24"/>
+          <w:szCs w:val="24"/>
+        </w:rPr>
+      </w:pPr>
+      <w:r>
+        <w:rPr>
+          <w:rFonts w:ascii="宋体" w:eastAsia="宋体" w:hAnsi="宋体" w:cs="宋体"/>
+          <w:b/>
+          <w:bCs/>
+          <w:kern w:val="0"/>
+          <w:sz w:val="24"/>
+          <w:szCs w:val="24"/>
+        </w:rPr>
+        <w:t>DeleteOrderEvent</w:t>
+      </w:r>
+      <w:r>
+        <w:rPr>
+          <w:rFonts w:ascii="宋体" w:eastAsia="宋体" w:hAnsi="宋体" w:cs="宋体"/>
+          <w:kern w:val="0"/>
+          <w:sz w:val="24"/>
+          <w:szCs w:val="24"/>
+        </w:rPr>
+        <w:t xml:space="preserve"> and </w:t>
+      </w:r>
+      <w:r>
+        <w:rPr>
+          <w:rFonts w:ascii="宋体" w:eastAsia="宋体" w:hAnsi="宋体" w:cs="宋体"/>
+          <w:b/>
+          <w:bCs/>
+          <w:kern w:val="0"/>
+          <w:sz w:val="24"/>
+          <w:szCs w:val="24"/>
+        </w:rPr>
+        <w:t>OrderDeletedEvent</w:t>
+      </w:r>
+      <w:r>
+        <w:rPr>
+          <w:rFonts w:ascii="宋体" w:eastAsia="宋体" w:hAnsi="宋体" w:cs="宋体"/>
+          <w:kern w:val="0"/>
+          <w:sz w:val="24"/>
+          <w:szCs w:val="24"/>
+        </w:rPr>
+        <w:t>. Corresponding events to delete an existing Order and then to confirm that the Order has been deleted.</w:t>
+      </w:r>
+    </w:p>
+    <w:p>
+      <w:pPr>
+        <w:widowControl/>
+        <w:numPr>
+          <w:ilvl w:val="0"/>
+          <w:numId w:val="11"/>
+        </w:numPr>
+        <w:spacing w:before="100" w:beforeAutospacing="1" w:after="100" w:afterAutospacing="1"/>
+        <w:jc w:val="left"/>
+        <w:rPr>
+          <w:rFonts w:ascii="宋体" w:eastAsia="宋体" w:hAnsi="宋体" w:cs="宋体"/>
+          <w:kern w:val="0"/>
+          <w:sz w:val="24"/>
+          <w:szCs w:val="24"/>
+        </w:rPr>
+      </w:pPr>
+      <w:r>
+        <w:rPr>
+          <w:rFonts w:ascii="宋体" w:eastAsia="宋体" w:hAnsi="宋体" w:cs="宋体"/>
+          <w:b/>
+          <w:bCs/>
+          <w:kern w:val="0"/>
+          <w:sz w:val="24"/>
+          <w:szCs w:val="24"/>
+        </w:rPr>
+        <w:t>RequestOrderDetailsEvent</w:t>
+      </w:r>
+      <w:r>
+        <w:rPr>
+          <w:rFonts w:ascii="宋体" w:eastAsia="宋体" w:hAnsi="宋体" w:cs="宋体"/>
+          <w:kern w:val="0"/>
+          <w:sz w:val="24"/>
+          <w:szCs w:val="24"/>
+        </w:rPr>
+        <w:t xml:space="preserve"> and </w:t>
+      </w:r>
+      <w:r>
+        <w:rPr>
+          <w:rFonts w:ascii="宋体" w:eastAsia="宋体" w:hAnsi="宋体" w:cs="宋体"/>
+          <w:b/>
+          <w:bCs/>
+          <w:kern w:val="0"/>
+          <w:sz w:val="24"/>
+          <w:szCs w:val="24"/>
+        </w:rPr>
+        <w:t>OrderDetailsEvent</w:t>
+      </w:r>
+      <w:r>
+        <w:rPr>
+          <w:rFonts w:ascii="宋体" w:eastAsia="宋体" w:hAnsi="宋体" w:cs="宋体"/>
+          <w:kern w:val="0"/>
+          <w:sz w:val="24"/>
+          <w:szCs w:val="24"/>
+        </w:rPr>
+        <w:t>. Corresponding events to request the current details of an Order, and then to receive those details.</w:t>
+      </w:r>
+    </w:p>
+    <w:p>
+      <w:pPr>
+        <w:widowControl/>
+        <w:numPr>
+          <w:ilvl w:val="0"/>
+          <w:numId w:val="11"/>
+        </w:numPr>
+        <w:spacing w:before="100" w:beforeAutospacing="1" w:after="100" w:afterAutospacing="1"/>
+        <w:jc w:val="left"/>
+        <w:rPr>
+          <w:rFonts w:ascii="宋体" w:eastAsia="宋体" w:hAnsi="宋体" w:cs="宋体"/>
+          <w:kern w:val="0"/>
+          <w:sz w:val="24"/>
+          <w:szCs w:val="24"/>
+        </w:rPr>
+      </w:pPr>
+      <w:r>
+        <w:rPr>
+          <w:rFonts w:ascii="宋体" w:eastAsia="宋体" w:hAnsi="宋体" w:cs="宋体"/>
+          <w:b/>
+          <w:bCs/>
+          <w:kern w:val="0"/>
+          <w:sz w:val="24"/>
+          <w:szCs w:val="24"/>
+        </w:rPr>
+        <w:t>RequestOrderStatusEvent</w:t>
+      </w:r>
+      <w:r>
+        <w:rPr>
+          <w:rFonts w:ascii="宋体" w:eastAsia="宋体" w:hAnsi="宋体" w:cs="宋体"/>
+          <w:kern w:val="0"/>
+          <w:sz w:val="24"/>
+          <w:szCs w:val="24"/>
+        </w:rPr>
+        <w:t xml:space="preserve"> and </w:t>
+      </w:r>
+      <w:r>
+        <w:rPr>
+          <w:rFonts w:ascii="宋体" w:eastAsia="宋体" w:hAnsi="宋体" w:cs="宋体"/>
+          <w:b/>
+          <w:bCs/>
+          <w:kern w:val="0"/>
+          <w:sz w:val="24"/>
+          <w:szCs w:val="24"/>
+        </w:rPr>
+        <w:t>OrderStatusEvent</w:t>
+      </w:r>
+      <w:r>
+        <w:rPr>
+          <w:rFonts w:ascii="宋体" w:eastAsia="宋体" w:hAnsi="宋体" w:cs="宋体"/>
+          <w:kern w:val="0"/>
+          <w:sz w:val="24"/>
+          <w:szCs w:val="24"/>
+        </w:rPr>
+        <w:t>. Corresponding events to request the current status of an Order, and then to receive the current status.</w:t>
+      </w:r>
+    </w:p>
+    <w:p>
+      <w:pPr>
+        <w:widowControl/>
+        <w:numPr>
+          <w:ilvl w:val="0"/>
+          <w:numId w:val="11"/>
+        </w:numPr>
+        <w:spacing w:before="100" w:beforeAutospacing="1" w:after="100" w:afterAutospacing="1"/>
+        <w:jc w:val="left"/>
+        <w:rPr>
+          <w:rFonts w:ascii="宋体" w:eastAsia="宋体" w:hAnsi="宋体" w:cs="宋体"/>
+          <w:kern w:val="0"/>
+          <w:sz w:val="24"/>
+          <w:szCs w:val="24"/>
+        </w:rPr>
+      </w:pPr>
+      <w:r>
+        <w:rPr>
+          <w:rFonts w:ascii="宋体" w:eastAsia="宋体" w:hAnsi="宋体" w:cs="宋体"/>
+          <w:b/>
+          <w:bCs/>
+          <w:kern w:val="0"/>
+          <w:sz w:val="24"/>
+          <w:szCs w:val="24"/>
+        </w:rPr>
+        <w:t>SetOrderPaymentEvent</w:t>
+      </w:r>
+      <w:r>
+        <w:rPr>
+          <w:rFonts w:ascii="宋体" w:eastAsia="宋体" w:hAnsi="宋体" w:cs="宋体"/>
+          <w:kern w:val="0"/>
+          <w:sz w:val="24"/>
+          <w:szCs w:val="24"/>
+        </w:rPr>
+        <w:t>. Triggered when Payment is to be set on an existing Order.</w:t>
+      </w:r>
+    </w:p>
+    <w:p>
+      <w:pPr>
+        <w:widowControl/>
+        <w:numPr>
+          <w:ilvl w:val="0"/>
+          <w:numId w:val="11"/>
+        </w:numPr>
+        <w:spacing w:before="100" w:beforeAutospacing="1" w:after="100" w:afterAutospacing="1"/>
+        <w:jc w:val="left"/>
+        <w:rPr>
+          <w:rFonts w:ascii="宋体" w:eastAsia="宋体" w:hAnsi="宋体" w:cs="宋体"/>
+          <w:kern w:val="0"/>
+          <w:sz w:val="24"/>
+          <w:szCs w:val="24"/>
+        </w:rPr>
+      </w:pPr>
+      <w:r>
+        <w:rPr>
+          <w:rFonts w:ascii="宋体" w:eastAsia="宋体" w:hAnsi="宋体" w:cs="宋体"/>
+          <w:b/>
+          <w:bCs/>
+          <w:kern w:val="0"/>
+          <w:sz w:val="24"/>
+          <w:szCs w:val="24"/>
+        </w:rPr>
+        <w:t>OrderUpdatedEvent</w:t>
+      </w:r>
+      <w:r>
+        <w:rPr>
+          <w:rFonts w:ascii="宋体" w:eastAsia="宋体" w:hAnsi="宋体" w:cs="宋体"/>
+          <w:kern w:val="0"/>
+          <w:sz w:val="24"/>
+          <w:szCs w:val="24"/>
+        </w:rPr>
+        <w:t>. Triggered when an Order is updated.</w:t>
+      </w:r>
+    </w:p>
+    <w:p>
+      <w:bookmarkStart w:id="1" w:name="_GoBack"/>
+      <w:bookmarkEnd w:id="1"/>
     </w:p>
     <w:sectPr>
       <w:pgSz w:w="11906" w:h="16838"/>
@@ -1312,6 +2675,155 @@
 <file path=word/numbering.xml><?xml version="1.0" encoding="utf-8"?>
 <w:numbering xmlns:wpc="http://schemas.microsoft.com/office/word/2010/wordprocessingCanvas" xmlns:mc="http://schemas.openxmlformats.org/markup-compatibility/2006" xmlns:o="urn:schemas-microsoft-com:office:office" xmlns:r="http://schemas.openxmlformats.org/officeDocument/2006/relationships" xmlns:m="http://schemas.openxmlformats.org/officeDocument/2006/math" xmlns:v="urn:schemas-microsoft-com:vml" xmlns:wp14="http://schemas.microsoft.com/office/word/2010/wordprocessingDrawing" xmlns:wp="http://schemas.openxmlformats.org/drawingml/2006/wordprocessingDrawing" xmlns:w10="urn:schemas-microsoft-com:office:word" xmlns:w="http://schemas.openxmlformats.org/wordprocessingml/2006/main" xmlns:w14="http://schemas.microsoft.com/office/word/2010/wordml" xmlns:w15="http://schemas.microsoft.com/office/word/2012/wordml" xmlns:wpg="http://schemas.microsoft.com/office/word/2010/wordprocessingGroup" xmlns:wpi="http://schemas.microsoft.com/office/word/2010/wordprocessingInk" xmlns:wne="http://schemas.microsoft.com/office/word/2006/wordml" xmlns:wps="http://schemas.microsoft.com/office/word/2010/wordprocessingShape" mc:Ignorable="w14 w15 wp14">
   <w:abstractNum w:abstractNumId="0">
+    <w:nsid w:val="0AB32F75"/>
+    <w:multiLevelType w:val="multilevel"/>
+    <w:tmpl w:val="8BAA98BA"/>
+    <w:lvl w:ilvl="0">
+      <w:start w:val="1"/>
+      <w:numFmt w:val="bullet"/>
+      <w:lvlText w:val=""/>
+      <w:lvlJc w:val="left"/>
+      <w:pPr>
+        <w:tabs>
+          <w:tab w:val="num" w:pos="720"/>
+        </w:tabs>
+        <w:ind w:left="720" w:hanging="360"/>
+      </w:pPr>
+      <w:rPr>
+        <w:rFonts w:ascii="Symbol" w:hAnsi="Symbol" w:hint="default"/>
+        <w:sz w:val="20"/>
+      </w:rPr>
+    </w:lvl>
+    <w:lvl w:ilvl="1" w:tentative="1">
+      <w:start w:val="1"/>
+      <w:numFmt w:val="bullet"/>
+      <w:lvlText w:val="o"/>
+      <w:lvlJc w:val="left"/>
+      <w:pPr>
+        <w:tabs>
+          <w:tab w:val="num" w:pos="1440"/>
+        </w:tabs>
+        <w:ind w:left="1440" w:hanging="360"/>
+      </w:pPr>
+      <w:rPr>
+        <w:rFonts w:ascii="Courier New" w:hAnsi="Courier New" w:hint="default"/>
+        <w:sz w:val="20"/>
+      </w:rPr>
+    </w:lvl>
+    <w:lvl w:ilvl="2" w:tentative="1">
+      <w:start w:val="1"/>
+      <w:numFmt w:val="bullet"/>
+      <w:lvlText w:val=""/>
+      <w:lvlJc w:val="left"/>
+      <w:pPr>
+        <w:tabs>
+          <w:tab w:val="num" w:pos="2160"/>
+        </w:tabs>
+        <w:ind w:left="2160" w:hanging="360"/>
+      </w:pPr>
+      <w:rPr>
+        <w:rFonts w:ascii="Wingdings" w:hAnsi="Wingdings" w:hint="default"/>
+        <w:sz w:val="20"/>
+      </w:rPr>
+    </w:lvl>
+    <w:lvl w:ilvl="3" w:tentative="1">
+      <w:start w:val="1"/>
+      <w:numFmt w:val="bullet"/>
+      <w:lvlText w:val=""/>
+      <w:lvlJc w:val="left"/>
+      <w:pPr>
+        <w:tabs>
+          <w:tab w:val="num" w:pos="2880"/>
+        </w:tabs>
+        <w:ind w:left="2880" w:hanging="360"/>
+      </w:pPr>
+      <w:rPr>
+        <w:rFonts w:ascii="Wingdings" w:hAnsi="Wingdings" w:hint="default"/>
+        <w:sz w:val="20"/>
+      </w:rPr>
+    </w:lvl>
+    <w:lvl w:ilvl="4" w:tentative="1">
+      <w:start w:val="1"/>
+      <w:numFmt w:val="bullet"/>
+      <w:lvlText w:val=""/>
+      <w:lvlJc w:val="left"/>
+      <w:pPr>
+        <w:tabs>
+          <w:tab w:val="num" w:pos="3600"/>
+        </w:tabs>
+        <w:ind w:left="3600" w:hanging="360"/>
+      </w:pPr>
+      <w:rPr>
+        <w:rFonts w:ascii="Wingdings" w:hAnsi="Wingdings" w:hint="default"/>
+        <w:sz w:val="20"/>
+      </w:rPr>
+    </w:lvl>
+    <w:lvl w:ilvl="5" w:tentative="1">
+      <w:start w:val="1"/>
+      <w:numFmt w:val="bullet"/>
+      <w:lvlText w:val=""/>
+      <w:lvlJc w:val="left"/>
+      <w:pPr>
+        <w:tabs>
+          <w:tab w:val="num" w:pos="4320"/>
+        </w:tabs>
+        <w:ind w:left="4320" w:hanging="360"/>
+      </w:pPr>
+      <w:rPr>
+        <w:rFonts w:ascii="Wingdings" w:hAnsi="Wingdings" w:hint="default"/>
+        <w:sz w:val="20"/>
+      </w:rPr>
+    </w:lvl>
+    <w:lvl w:ilvl="6" w:tentative="1">
+      <w:start w:val="1"/>
+      <w:numFmt w:val="bullet"/>
+      <w:lvlText w:val=""/>
+      <w:lvlJc w:val="left"/>
+      <w:pPr>
+        <w:tabs>
+          <w:tab w:val="num" w:pos="5040"/>
+        </w:tabs>
+        <w:ind w:left="5040" w:hanging="360"/>
+      </w:pPr>
+      <w:rPr>
+        <w:rFonts w:ascii="Wingdings" w:hAnsi="Wingdings" w:hint="default"/>
+        <w:sz w:val="20"/>
+      </w:rPr>
+    </w:lvl>
+    <w:lvl w:ilvl="7" w:tentative="1">
+      <w:start w:val="1"/>
+      <w:numFmt w:val="bullet"/>
+      <w:lvlText w:val=""/>
+      <w:lvlJc w:val="left"/>
+      <w:pPr>
+        <w:tabs>
+          <w:tab w:val="num" w:pos="5760"/>
+        </w:tabs>
+        <w:ind w:left="5760" w:hanging="360"/>
+      </w:pPr>
+      <w:rPr>
+        <w:rFonts w:ascii="Wingdings" w:hAnsi="Wingdings" w:hint="default"/>
+        <w:sz w:val="20"/>
+      </w:rPr>
+    </w:lvl>
+    <w:lvl w:ilvl="8" w:tentative="1">
+      <w:start w:val="1"/>
+      <w:numFmt w:val="bullet"/>
+      <w:lvlText w:val=""/>
+      <w:lvlJc w:val="left"/>
+      <w:pPr>
+        <w:tabs>
+          <w:tab w:val="num" w:pos="6480"/>
+        </w:tabs>
+        <w:ind w:left="6480" w:hanging="360"/>
+      </w:pPr>
+      <w:rPr>
+        <w:rFonts w:ascii="Wingdings" w:hAnsi="Wingdings" w:hint="default"/>
+        <w:sz w:val="20"/>
+      </w:rPr>
+    </w:lvl>
+  </w:abstractNum>
+  <w:abstractNum w:abstractNumId="1">
     <w:nsid w:val="290B444B"/>
     <w:multiLevelType w:val="multilevel"/>
     <w:tmpl w:val="87B0CF9A"/>
@@ -1460,7 +2972,156 @@
       </w:rPr>
     </w:lvl>
   </w:abstractNum>
-  <w:abstractNum w:abstractNumId="1">
+  <w:abstractNum w:abstractNumId="2">
+    <w:nsid w:val="299165E9"/>
+    <w:multiLevelType w:val="multilevel"/>
+    <w:tmpl w:val="DE10C452"/>
+    <w:lvl w:ilvl="0">
+      <w:start w:val="1"/>
+      <w:numFmt w:val="bullet"/>
+      <w:lvlText w:val=""/>
+      <w:lvlJc w:val="left"/>
+      <w:pPr>
+        <w:tabs>
+          <w:tab w:val="num" w:pos="720"/>
+        </w:tabs>
+        <w:ind w:left="720" w:hanging="360"/>
+      </w:pPr>
+      <w:rPr>
+        <w:rFonts w:ascii="Symbol" w:hAnsi="Symbol" w:hint="default"/>
+        <w:sz w:val="20"/>
+      </w:rPr>
+    </w:lvl>
+    <w:lvl w:ilvl="1" w:tentative="1">
+      <w:start w:val="1"/>
+      <w:numFmt w:val="bullet"/>
+      <w:lvlText w:val="o"/>
+      <w:lvlJc w:val="left"/>
+      <w:pPr>
+        <w:tabs>
+          <w:tab w:val="num" w:pos="1440"/>
+        </w:tabs>
+        <w:ind w:left="1440" w:hanging="360"/>
+      </w:pPr>
+      <w:rPr>
+        <w:rFonts w:ascii="Courier New" w:hAnsi="Courier New" w:hint="default"/>
+        <w:sz w:val="20"/>
+      </w:rPr>
+    </w:lvl>
+    <w:lvl w:ilvl="2" w:tentative="1">
+      <w:start w:val="1"/>
+      <w:numFmt w:val="bullet"/>
+      <w:lvlText w:val=""/>
+      <w:lvlJc w:val="left"/>
+      <w:pPr>
+        <w:tabs>
+          <w:tab w:val="num" w:pos="2160"/>
+        </w:tabs>
+        <w:ind w:left="2160" w:hanging="360"/>
+      </w:pPr>
+      <w:rPr>
+        <w:rFonts w:ascii="Wingdings" w:hAnsi="Wingdings" w:hint="default"/>
+        <w:sz w:val="20"/>
+      </w:rPr>
+    </w:lvl>
+    <w:lvl w:ilvl="3" w:tentative="1">
+      <w:start w:val="1"/>
+      <w:numFmt w:val="bullet"/>
+      <w:lvlText w:val=""/>
+      <w:lvlJc w:val="left"/>
+      <w:pPr>
+        <w:tabs>
+          <w:tab w:val="num" w:pos="2880"/>
+        </w:tabs>
+        <w:ind w:left="2880" w:hanging="360"/>
+      </w:pPr>
+      <w:rPr>
+        <w:rFonts w:ascii="Wingdings" w:hAnsi="Wingdings" w:hint="default"/>
+        <w:sz w:val="20"/>
+      </w:rPr>
+    </w:lvl>
+    <w:lvl w:ilvl="4" w:tentative="1">
+      <w:start w:val="1"/>
+      <w:numFmt w:val="bullet"/>
+      <w:lvlText w:val=""/>
+      <w:lvlJc w:val="left"/>
+      <w:pPr>
+        <w:tabs>
+          <w:tab w:val="num" w:pos="3600"/>
+        </w:tabs>
+        <w:ind w:left="3600" w:hanging="360"/>
+      </w:pPr>
+      <w:rPr>
+        <w:rFonts w:ascii="Wingdings" w:hAnsi="Wingdings" w:hint="default"/>
+        <w:sz w:val="20"/>
+      </w:rPr>
+    </w:lvl>
+    <w:lvl w:ilvl="5" w:tentative="1">
+      <w:start w:val="1"/>
+      <w:numFmt w:val="bullet"/>
+      <w:lvlText w:val=""/>
+      <w:lvlJc w:val="left"/>
+      <w:pPr>
+        <w:tabs>
+          <w:tab w:val="num" w:pos="4320"/>
+        </w:tabs>
+        <w:ind w:left="4320" w:hanging="360"/>
+      </w:pPr>
+      <w:rPr>
+        <w:rFonts w:ascii="Wingdings" w:hAnsi="Wingdings" w:hint="default"/>
+        <w:sz w:val="20"/>
+      </w:rPr>
+    </w:lvl>
+    <w:lvl w:ilvl="6" w:tentative="1">
+      <w:start w:val="1"/>
+      <w:numFmt w:val="bullet"/>
+      <w:lvlText w:val=""/>
+      <w:lvlJc w:val="left"/>
+      <w:pPr>
+        <w:tabs>
+          <w:tab w:val="num" w:pos="5040"/>
+        </w:tabs>
+        <w:ind w:left="5040" w:hanging="360"/>
+      </w:pPr>
+      <w:rPr>
+        <w:rFonts w:ascii="Wingdings" w:hAnsi="Wingdings" w:hint="default"/>
+        <w:sz w:val="20"/>
+      </w:rPr>
+    </w:lvl>
+    <w:lvl w:ilvl="7" w:tentative="1">
+      <w:start w:val="1"/>
+      <w:numFmt w:val="bullet"/>
+      <w:lvlText w:val=""/>
+      <w:lvlJc w:val="left"/>
+      <w:pPr>
+        <w:tabs>
+          <w:tab w:val="num" w:pos="5760"/>
+        </w:tabs>
+        <w:ind w:left="5760" w:hanging="360"/>
+      </w:pPr>
+      <w:rPr>
+        <w:rFonts w:ascii="Wingdings" w:hAnsi="Wingdings" w:hint="default"/>
+        <w:sz w:val="20"/>
+      </w:rPr>
+    </w:lvl>
+    <w:lvl w:ilvl="8" w:tentative="1">
+      <w:start w:val="1"/>
+      <w:numFmt w:val="bullet"/>
+      <w:lvlText w:val=""/>
+      <w:lvlJc w:val="left"/>
+      <w:pPr>
+        <w:tabs>
+          <w:tab w:val="num" w:pos="6480"/>
+        </w:tabs>
+        <w:ind w:left="6480" w:hanging="360"/>
+      </w:pPr>
+      <w:rPr>
+        <w:rFonts w:ascii="Wingdings" w:hAnsi="Wingdings" w:hint="default"/>
+        <w:sz w:val="20"/>
+      </w:rPr>
+    </w:lvl>
+  </w:abstractNum>
+  <w:abstractNum w:abstractNumId="3">
     <w:nsid w:val="30C76F00"/>
     <w:multiLevelType w:val="multilevel"/>
     <w:tmpl w:val="485C81F2"/>
@@ -1609,7 +3270,7 @@
       </w:rPr>
     </w:lvl>
   </w:abstractNum>
-  <w:abstractNum w:abstractNumId="2">
+  <w:abstractNum w:abstractNumId="4">
     <w:nsid w:val="30FF633F"/>
     <w:multiLevelType w:val="multilevel"/>
     <w:tmpl w:val="847CEE3E"/>
@@ -1758,7 +3419,7 @@
       </w:rPr>
     </w:lvl>
   </w:abstractNum>
-  <w:abstractNum w:abstractNumId="3">
+  <w:abstractNum w:abstractNumId="5">
     <w:nsid w:val="3DFF1AAC"/>
     <w:multiLevelType w:val="multilevel"/>
     <w:tmpl w:val="E24290A6"/>
@@ -1907,7 +3568,156 @@
       </w:rPr>
     </w:lvl>
   </w:abstractNum>
-  <w:abstractNum w:abstractNumId="4">
+  <w:abstractNum w:abstractNumId="6">
+    <w:nsid w:val="4EB37A2C"/>
+    <w:multiLevelType w:val="multilevel"/>
+    <w:tmpl w:val="98F476D6"/>
+    <w:lvl w:ilvl="0">
+      <w:start w:val="1"/>
+      <w:numFmt w:val="bullet"/>
+      <w:lvlText w:val=""/>
+      <w:lvlJc w:val="left"/>
+      <w:pPr>
+        <w:tabs>
+          <w:tab w:val="num" w:pos="720"/>
+        </w:tabs>
+        <w:ind w:left="720" w:hanging="360"/>
+      </w:pPr>
+      <w:rPr>
+        <w:rFonts w:ascii="Symbol" w:hAnsi="Symbol" w:hint="default"/>
+        <w:sz w:val="20"/>
+      </w:rPr>
+    </w:lvl>
+    <w:lvl w:ilvl="1" w:tentative="1">
+      <w:start w:val="1"/>
+      <w:numFmt w:val="bullet"/>
+      <w:lvlText w:val="o"/>
+      <w:lvlJc w:val="left"/>
+      <w:pPr>
+        <w:tabs>
+          <w:tab w:val="num" w:pos="1440"/>
+        </w:tabs>
+        <w:ind w:left="1440" w:hanging="360"/>
+      </w:pPr>
+      <w:rPr>
+        <w:rFonts w:ascii="Courier New" w:hAnsi="Courier New" w:hint="default"/>
+        <w:sz w:val="20"/>
+      </w:rPr>
+    </w:lvl>
+    <w:lvl w:ilvl="2" w:tentative="1">
+      <w:start w:val="1"/>
+      <w:numFmt w:val="bullet"/>
+      <w:lvlText w:val=""/>
+      <w:lvlJc w:val="left"/>
+      <w:pPr>
+        <w:tabs>
+          <w:tab w:val="num" w:pos="2160"/>
+        </w:tabs>
+        <w:ind w:left="2160" w:hanging="360"/>
+      </w:pPr>
+      <w:rPr>
+        <w:rFonts w:ascii="Wingdings" w:hAnsi="Wingdings" w:hint="default"/>
+        <w:sz w:val="20"/>
+      </w:rPr>
+    </w:lvl>
+    <w:lvl w:ilvl="3" w:tentative="1">
+      <w:start w:val="1"/>
+      <w:numFmt w:val="bullet"/>
+      <w:lvlText w:val=""/>
+      <w:lvlJc w:val="left"/>
+      <w:pPr>
+        <w:tabs>
+          <w:tab w:val="num" w:pos="2880"/>
+        </w:tabs>
+        <w:ind w:left="2880" w:hanging="360"/>
+      </w:pPr>
+      <w:rPr>
+        <w:rFonts w:ascii="Wingdings" w:hAnsi="Wingdings" w:hint="default"/>
+        <w:sz w:val="20"/>
+      </w:rPr>
+    </w:lvl>
+    <w:lvl w:ilvl="4" w:tentative="1">
+      <w:start w:val="1"/>
+      <w:numFmt w:val="bullet"/>
+      <w:lvlText w:val=""/>
+      <w:lvlJc w:val="left"/>
+      <w:pPr>
+        <w:tabs>
+          <w:tab w:val="num" w:pos="3600"/>
+        </w:tabs>
+        <w:ind w:left="3600" w:hanging="360"/>
+      </w:pPr>
+      <w:rPr>
+        <w:rFonts w:ascii="Wingdings" w:hAnsi="Wingdings" w:hint="default"/>
+        <w:sz w:val="20"/>
+      </w:rPr>
+    </w:lvl>
+    <w:lvl w:ilvl="5" w:tentative="1">
+      <w:start w:val="1"/>
+      <w:numFmt w:val="bullet"/>
+      <w:lvlText w:val=""/>
+      <w:lvlJc w:val="left"/>
+      <w:pPr>
+        <w:tabs>
+          <w:tab w:val="num" w:pos="4320"/>
+        </w:tabs>
+        <w:ind w:left="4320" w:hanging="360"/>
+      </w:pPr>
+      <w:rPr>
+        <w:rFonts w:ascii="Wingdings" w:hAnsi="Wingdings" w:hint="default"/>
+        <w:sz w:val="20"/>
+      </w:rPr>
+    </w:lvl>
+    <w:lvl w:ilvl="6" w:tentative="1">
+      <w:start w:val="1"/>
+      <w:numFmt w:val="bullet"/>
+      <w:lvlText w:val=""/>
+      <w:lvlJc w:val="left"/>
+      <w:pPr>
+        <w:tabs>
+          <w:tab w:val="num" w:pos="5040"/>
+        </w:tabs>
+        <w:ind w:left="5040" w:hanging="360"/>
+      </w:pPr>
+      <w:rPr>
+        <w:rFonts w:ascii="Wingdings" w:hAnsi="Wingdings" w:hint="default"/>
+        <w:sz w:val="20"/>
+      </w:rPr>
+    </w:lvl>
+    <w:lvl w:ilvl="7" w:tentative="1">
+      <w:start w:val="1"/>
+      <w:numFmt w:val="bullet"/>
+      <w:lvlText w:val=""/>
+      <w:lvlJc w:val="left"/>
+      <w:pPr>
+        <w:tabs>
+          <w:tab w:val="num" w:pos="5760"/>
+        </w:tabs>
+        <w:ind w:left="5760" w:hanging="360"/>
+      </w:pPr>
+      <w:rPr>
+        <w:rFonts w:ascii="Wingdings" w:hAnsi="Wingdings" w:hint="default"/>
+        <w:sz w:val="20"/>
+      </w:rPr>
+    </w:lvl>
+    <w:lvl w:ilvl="8" w:tentative="1">
+      <w:start w:val="1"/>
+      <w:numFmt w:val="bullet"/>
+      <w:lvlText w:val=""/>
+      <w:lvlJc w:val="left"/>
+      <w:pPr>
+        <w:tabs>
+          <w:tab w:val="num" w:pos="6480"/>
+        </w:tabs>
+        <w:ind w:left="6480" w:hanging="360"/>
+      </w:pPr>
+      <w:rPr>
+        <w:rFonts w:ascii="Wingdings" w:hAnsi="Wingdings" w:hint="default"/>
+        <w:sz w:val="20"/>
+      </w:rPr>
+    </w:lvl>
+  </w:abstractNum>
+  <w:abstractNum w:abstractNumId="7">
     <w:nsid w:val="4F5000ED"/>
     <w:multiLevelType w:val="multilevel"/>
     <w:tmpl w:val="43601182"/>
@@ -2056,20 +3866,449 @@
       </w:rPr>
     </w:lvl>
   </w:abstractNum>
+  <w:abstractNum w:abstractNumId="8">
+    <w:nsid w:val="50871499"/>
+    <w:multiLevelType w:val="multilevel"/>
+    <w:tmpl w:val="ED929904"/>
+    <w:lvl w:ilvl="0">
+      <w:start w:val="1"/>
+      <w:numFmt w:val="bullet"/>
+      <w:lvlText w:val=""/>
+      <w:lvlJc w:val="left"/>
+      <w:pPr>
+        <w:tabs>
+          <w:tab w:val="num" w:pos="720"/>
+        </w:tabs>
+        <w:ind w:left="720" w:hanging="360"/>
+      </w:pPr>
+      <w:rPr>
+        <w:rFonts w:ascii="Symbol" w:hAnsi="Symbol" w:hint="default"/>
+        <w:sz w:val="20"/>
+      </w:rPr>
+    </w:lvl>
+    <w:lvl w:ilvl="1" w:tentative="1">
+      <w:start w:val="1"/>
+      <w:numFmt w:val="bullet"/>
+      <w:lvlText w:val="o"/>
+      <w:lvlJc w:val="left"/>
+      <w:pPr>
+        <w:tabs>
+          <w:tab w:val="num" w:pos="1440"/>
+        </w:tabs>
+        <w:ind w:left="1440" w:hanging="360"/>
+      </w:pPr>
+      <w:rPr>
+        <w:rFonts w:ascii="Courier New" w:hAnsi="Courier New" w:hint="default"/>
+        <w:sz w:val="20"/>
+      </w:rPr>
+    </w:lvl>
+    <w:lvl w:ilvl="2" w:tentative="1">
+      <w:start w:val="1"/>
+      <w:numFmt w:val="bullet"/>
+      <w:lvlText w:val=""/>
+      <w:lvlJc w:val="left"/>
+      <w:pPr>
+        <w:tabs>
+          <w:tab w:val="num" w:pos="2160"/>
+        </w:tabs>
+        <w:ind w:left="2160" w:hanging="360"/>
+      </w:pPr>
+      <w:rPr>
+        <w:rFonts w:ascii="Wingdings" w:hAnsi="Wingdings" w:hint="default"/>
+        <w:sz w:val="20"/>
+      </w:rPr>
+    </w:lvl>
+    <w:lvl w:ilvl="3" w:tentative="1">
+      <w:start w:val="1"/>
+      <w:numFmt w:val="bullet"/>
+      <w:lvlText w:val=""/>
+      <w:lvlJc w:val="left"/>
+      <w:pPr>
+        <w:tabs>
+          <w:tab w:val="num" w:pos="2880"/>
+        </w:tabs>
+        <w:ind w:left="2880" w:hanging="360"/>
+      </w:pPr>
+      <w:rPr>
+        <w:rFonts w:ascii="Wingdings" w:hAnsi="Wingdings" w:hint="default"/>
+        <w:sz w:val="20"/>
+      </w:rPr>
+    </w:lvl>
+    <w:lvl w:ilvl="4" w:tentative="1">
+      <w:start w:val="1"/>
+      <w:numFmt w:val="bullet"/>
+      <w:lvlText w:val=""/>
+      <w:lvlJc w:val="left"/>
+      <w:pPr>
+        <w:tabs>
+          <w:tab w:val="num" w:pos="3600"/>
+        </w:tabs>
+        <w:ind w:left="3600" w:hanging="360"/>
+      </w:pPr>
+      <w:rPr>
+        <w:rFonts w:ascii="Wingdings" w:hAnsi="Wingdings" w:hint="default"/>
+        <w:sz w:val="20"/>
+      </w:rPr>
+    </w:lvl>
+    <w:lvl w:ilvl="5" w:tentative="1">
+      <w:start w:val="1"/>
+      <w:numFmt w:val="bullet"/>
+      <w:lvlText w:val=""/>
+      <w:lvlJc w:val="left"/>
+      <w:pPr>
+        <w:tabs>
+          <w:tab w:val="num" w:pos="4320"/>
+        </w:tabs>
+        <w:ind w:left="4320" w:hanging="360"/>
+      </w:pPr>
+      <w:rPr>
+        <w:rFonts w:ascii="Wingdings" w:hAnsi="Wingdings" w:hint="default"/>
+        <w:sz w:val="20"/>
+      </w:rPr>
+    </w:lvl>
+    <w:lvl w:ilvl="6" w:tentative="1">
+      <w:start w:val="1"/>
+      <w:numFmt w:val="bullet"/>
+      <w:lvlText w:val=""/>
+      <w:lvlJc w:val="left"/>
+      <w:pPr>
+        <w:tabs>
+          <w:tab w:val="num" w:pos="5040"/>
+        </w:tabs>
+        <w:ind w:left="5040" w:hanging="360"/>
+      </w:pPr>
+      <w:rPr>
+        <w:rFonts w:ascii="Wingdings" w:hAnsi="Wingdings" w:hint="default"/>
+        <w:sz w:val="20"/>
+      </w:rPr>
+    </w:lvl>
+    <w:lvl w:ilvl="7" w:tentative="1">
+      <w:start w:val="1"/>
+      <w:numFmt w:val="bullet"/>
+      <w:lvlText w:val=""/>
+      <w:lvlJc w:val="left"/>
+      <w:pPr>
+        <w:tabs>
+          <w:tab w:val="num" w:pos="5760"/>
+        </w:tabs>
+        <w:ind w:left="5760" w:hanging="360"/>
+      </w:pPr>
+      <w:rPr>
+        <w:rFonts w:ascii="Wingdings" w:hAnsi="Wingdings" w:hint="default"/>
+        <w:sz w:val="20"/>
+      </w:rPr>
+    </w:lvl>
+    <w:lvl w:ilvl="8" w:tentative="1">
+      <w:start w:val="1"/>
+      <w:numFmt w:val="bullet"/>
+      <w:lvlText w:val=""/>
+      <w:lvlJc w:val="left"/>
+      <w:pPr>
+        <w:tabs>
+          <w:tab w:val="num" w:pos="6480"/>
+        </w:tabs>
+        <w:ind w:left="6480" w:hanging="360"/>
+      </w:pPr>
+      <w:rPr>
+        <w:rFonts w:ascii="Wingdings" w:hAnsi="Wingdings" w:hint="default"/>
+        <w:sz w:val="20"/>
+      </w:rPr>
+    </w:lvl>
+  </w:abstractNum>
+  <w:abstractNum w:abstractNumId="9">
+    <w:nsid w:val="54592224"/>
+    <w:multiLevelType w:val="hybridMultilevel"/>
+    <w:tmpl w:val="1604DA30"/>
+    <w:lvl w:ilvl="0" w:tplc="0409000D">
+      <w:start w:val="1"/>
+      <w:numFmt w:val="bullet"/>
+      <w:lvlText w:val=""/>
+      <w:lvlJc w:val="left"/>
+      <w:pPr>
+        <w:ind w:left="420" w:hanging="420"/>
+      </w:pPr>
+      <w:rPr>
+        <w:rFonts w:ascii="Wingdings" w:hAnsi="Wingdings" w:hint="default"/>
+      </w:rPr>
+    </w:lvl>
+    <w:lvl w:ilvl="1" w:tplc="04090003" w:tentative="1">
+      <w:start w:val="1"/>
+      <w:numFmt w:val="bullet"/>
+      <w:lvlText w:val=""/>
+      <w:lvlJc w:val="left"/>
+      <w:pPr>
+        <w:ind w:left="840" w:hanging="420"/>
+      </w:pPr>
+      <w:rPr>
+        <w:rFonts w:ascii="Wingdings" w:hAnsi="Wingdings" w:hint="default"/>
+      </w:rPr>
+    </w:lvl>
+    <w:lvl w:ilvl="2" w:tplc="04090005" w:tentative="1">
+      <w:start w:val="1"/>
+      <w:numFmt w:val="bullet"/>
+      <w:lvlText w:val=""/>
+      <w:lvlJc w:val="left"/>
+      <w:pPr>
+        <w:ind w:left="1260" w:hanging="420"/>
+      </w:pPr>
+      <w:rPr>
+        <w:rFonts w:ascii="Wingdings" w:hAnsi="Wingdings" w:hint="default"/>
+      </w:rPr>
+    </w:lvl>
+    <w:lvl w:ilvl="3" w:tplc="04090001" w:tentative="1">
+      <w:start w:val="1"/>
+      <w:numFmt w:val="bullet"/>
+      <w:lvlText w:val=""/>
+      <w:lvlJc w:val="left"/>
+      <w:pPr>
+        <w:ind w:left="1680" w:hanging="420"/>
+      </w:pPr>
+      <w:rPr>
+        <w:rFonts w:ascii="Wingdings" w:hAnsi="Wingdings" w:hint="default"/>
+      </w:rPr>
+    </w:lvl>
+    <w:lvl w:ilvl="4" w:tplc="04090003" w:tentative="1">
+      <w:start w:val="1"/>
+      <w:numFmt w:val="bullet"/>
+      <w:lvlText w:val=""/>
+      <w:lvlJc w:val="left"/>
+      <w:pPr>
+        <w:ind w:left="2100" w:hanging="420"/>
+      </w:pPr>
+      <w:rPr>
+        <w:rFonts w:ascii="Wingdings" w:hAnsi="Wingdings" w:hint="default"/>
+      </w:rPr>
+    </w:lvl>
+    <w:lvl w:ilvl="5" w:tplc="04090005" w:tentative="1">
+      <w:start w:val="1"/>
+      <w:numFmt w:val="bullet"/>
+      <w:lvlText w:val=""/>
+      <w:lvlJc w:val="left"/>
+      <w:pPr>
+        <w:ind w:left="2520" w:hanging="420"/>
+      </w:pPr>
+      <w:rPr>
+        <w:rFonts w:ascii="Wingdings" w:hAnsi="Wingdings" w:hint="default"/>
+      </w:rPr>
+    </w:lvl>
+    <w:lvl w:ilvl="6" w:tplc="04090001" w:tentative="1">
+      <w:start w:val="1"/>
+      <w:numFmt w:val="bullet"/>
+      <w:lvlText w:val=""/>
+      <w:lvlJc w:val="left"/>
+      <w:pPr>
+        <w:ind w:left="2940" w:hanging="420"/>
+      </w:pPr>
+      <w:rPr>
+        <w:rFonts w:ascii="Wingdings" w:hAnsi="Wingdings" w:hint="default"/>
+      </w:rPr>
+    </w:lvl>
+    <w:lvl w:ilvl="7" w:tplc="04090003" w:tentative="1">
+      <w:start w:val="1"/>
+      <w:numFmt w:val="bullet"/>
+      <w:lvlText w:val=""/>
+      <w:lvlJc w:val="left"/>
+      <w:pPr>
+        <w:ind w:left="3360" w:hanging="420"/>
+      </w:pPr>
+      <w:rPr>
+        <w:rFonts w:ascii="Wingdings" w:hAnsi="Wingdings" w:hint="default"/>
+      </w:rPr>
+    </w:lvl>
+    <w:lvl w:ilvl="8" w:tplc="04090005" w:tentative="1">
+      <w:start w:val="1"/>
+      <w:numFmt w:val="bullet"/>
+      <w:lvlText w:val=""/>
+      <w:lvlJc w:val="left"/>
+      <w:pPr>
+        <w:ind w:left="3780" w:hanging="420"/>
+      </w:pPr>
+      <w:rPr>
+        <w:rFonts w:ascii="Wingdings" w:hAnsi="Wingdings" w:hint="default"/>
+      </w:rPr>
+    </w:lvl>
+  </w:abstractNum>
+  <w:abstractNum w:abstractNumId="10">
+    <w:nsid w:val="5A9010AD"/>
+    <w:multiLevelType w:val="multilevel"/>
+    <w:tmpl w:val="E8629DAC"/>
+    <w:lvl w:ilvl="0">
+      <w:start w:val="1"/>
+      <w:numFmt w:val="bullet"/>
+      <w:lvlText w:val=""/>
+      <w:lvlJc w:val="left"/>
+      <w:pPr>
+        <w:tabs>
+          <w:tab w:val="num" w:pos="720"/>
+        </w:tabs>
+        <w:ind w:left="720" w:hanging="360"/>
+      </w:pPr>
+      <w:rPr>
+        <w:rFonts w:ascii="Symbol" w:hAnsi="Symbol" w:hint="default"/>
+        <w:sz w:val="20"/>
+      </w:rPr>
+    </w:lvl>
+    <w:lvl w:ilvl="1" w:tentative="1">
+      <w:start w:val="1"/>
+      <w:numFmt w:val="bullet"/>
+      <w:lvlText w:val="o"/>
+      <w:lvlJc w:val="left"/>
+      <w:pPr>
+        <w:tabs>
+          <w:tab w:val="num" w:pos="1440"/>
+        </w:tabs>
+        <w:ind w:left="1440" w:hanging="360"/>
+      </w:pPr>
+      <w:rPr>
+        <w:rFonts w:ascii="Courier New" w:hAnsi="Courier New" w:hint="default"/>
+        <w:sz w:val="20"/>
+      </w:rPr>
+    </w:lvl>
+    <w:lvl w:ilvl="2" w:tentative="1">
+      <w:start w:val="1"/>
+      <w:numFmt w:val="bullet"/>
+      <w:lvlText w:val=""/>
+      <w:lvlJc w:val="left"/>
+      <w:pPr>
+        <w:tabs>
+          <w:tab w:val="num" w:pos="2160"/>
+        </w:tabs>
+        <w:ind w:left="2160" w:hanging="360"/>
+      </w:pPr>
+      <w:rPr>
+        <w:rFonts w:ascii="Wingdings" w:hAnsi="Wingdings" w:hint="default"/>
+        <w:sz w:val="20"/>
+      </w:rPr>
+    </w:lvl>
+    <w:lvl w:ilvl="3" w:tentative="1">
+      <w:start w:val="1"/>
+      <w:numFmt w:val="bullet"/>
+      <w:lvlText w:val=""/>
+      <w:lvlJc w:val="left"/>
+      <w:pPr>
+        <w:tabs>
+          <w:tab w:val="num" w:pos="2880"/>
+        </w:tabs>
+        <w:ind w:left="2880" w:hanging="360"/>
+      </w:pPr>
+      <w:rPr>
+        <w:rFonts w:ascii="Wingdings" w:hAnsi="Wingdings" w:hint="default"/>
+        <w:sz w:val="20"/>
+      </w:rPr>
+    </w:lvl>
+    <w:lvl w:ilvl="4" w:tentative="1">
+      <w:start w:val="1"/>
+      <w:numFmt w:val="bullet"/>
+      <w:lvlText w:val=""/>
+      <w:lvlJc w:val="left"/>
+      <w:pPr>
+        <w:tabs>
+          <w:tab w:val="num" w:pos="3600"/>
+        </w:tabs>
+        <w:ind w:left="3600" w:hanging="360"/>
+      </w:pPr>
+      <w:rPr>
+        <w:rFonts w:ascii="Wingdings" w:hAnsi="Wingdings" w:hint="default"/>
+        <w:sz w:val="20"/>
+      </w:rPr>
+    </w:lvl>
+    <w:lvl w:ilvl="5" w:tentative="1">
+      <w:start w:val="1"/>
+      <w:numFmt w:val="bullet"/>
+      <w:lvlText w:val=""/>
+      <w:lvlJc w:val="left"/>
+      <w:pPr>
+        <w:tabs>
+          <w:tab w:val="num" w:pos="4320"/>
+        </w:tabs>
+        <w:ind w:left="4320" w:hanging="360"/>
+      </w:pPr>
+      <w:rPr>
+        <w:rFonts w:ascii="Wingdings" w:hAnsi="Wingdings" w:hint="default"/>
+        <w:sz w:val="20"/>
+      </w:rPr>
+    </w:lvl>
+    <w:lvl w:ilvl="6" w:tentative="1">
+      <w:start w:val="1"/>
+      <w:numFmt w:val="bullet"/>
+      <w:lvlText w:val=""/>
+      <w:lvlJc w:val="left"/>
+      <w:pPr>
+        <w:tabs>
+          <w:tab w:val="num" w:pos="5040"/>
+        </w:tabs>
+        <w:ind w:left="5040" w:hanging="360"/>
+      </w:pPr>
+      <w:rPr>
+        <w:rFonts w:ascii="Wingdings" w:hAnsi="Wingdings" w:hint="default"/>
+        <w:sz w:val="20"/>
+      </w:rPr>
+    </w:lvl>
+    <w:lvl w:ilvl="7" w:tentative="1">
+      <w:start w:val="1"/>
+      <w:numFmt w:val="bullet"/>
+      <w:lvlText w:val=""/>
+      <w:lvlJc w:val="left"/>
+      <w:pPr>
+        <w:tabs>
+          <w:tab w:val="num" w:pos="5760"/>
+        </w:tabs>
+        <w:ind w:left="5760" w:hanging="360"/>
+      </w:pPr>
+      <w:rPr>
+        <w:rFonts w:ascii="Wingdings" w:hAnsi="Wingdings" w:hint="default"/>
+        <w:sz w:val="20"/>
+      </w:rPr>
+    </w:lvl>
+    <w:lvl w:ilvl="8" w:tentative="1">
+      <w:start w:val="1"/>
+      <w:numFmt w:val="bullet"/>
+      <w:lvlText w:val=""/>
+      <w:lvlJc w:val="left"/>
+      <w:pPr>
+        <w:tabs>
+          <w:tab w:val="num" w:pos="6480"/>
+        </w:tabs>
+        <w:ind w:left="6480" w:hanging="360"/>
+      </w:pPr>
+      <w:rPr>
+        <w:rFonts w:ascii="Wingdings" w:hAnsi="Wingdings" w:hint="default"/>
+        <w:sz w:val="20"/>
+      </w:rPr>
+    </w:lvl>
+  </w:abstractNum>
   <w:num w:numId="1">
+    <w:abstractNumId w:val="7"/>
+  </w:num>
+  <w:num w:numId="2">
+    <w:abstractNumId w:val="3"/>
+  </w:num>
+  <w:num w:numId="3">
     <w:abstractNumId w:val="4"/>
   </w:num>
-  <w:num w:numId="2">
+  <w:num w:numId="4">
     <w:abstractNumId w:val="1"/>
   </w:num>
-  <w:num w:numId="3">
+  <w:num w:numId="5">
+    <w:abstractNumId w:val="5"/>
+  </w:num>
+  <w:num w:numId="6">
+    <w:abstractNumId w:val="6"/>
+  </w:num>
+  <w:num w:numId="7">
+    <w:abstractNumId w:val="9"/>
+  </w:num>
+  <w:num w:numId="8">
     <w:abstractNumId w:val="2"/>
   </w:num>
-  <w:num w:numId="4">
+  <w:num w:numId="9">
+    <w:abstractNumId w:val="8"/>
+  </w:num>
+  <w:num w:numId="10">
     <w:abstractNumId w:val="0"/>
   </w:num>
-  <w:num w:numId="5">
-    <w:abstractNumId w:val="3"/>
+  <w:num w:numId="11">
+    <w:abstractNumId w:val="10"/>
   </w:num>
 </w:numbering>
 </file>
@@ -2718,6 +4957,16 @@
       <w:szCs w:val="24"/>
     </w:rPr>
   </w:style>
+  <w:style w:type="paragraph" w:styleId="a6">
+    <w:name w:val="List Paragraph"/>
+    <w:basedOn w:val="a"/>
+    <w:uiPriority w:val="34"/>
+    <w:qFormat/>
+    <w:rsid w:val="00191237"/>
+    <w:pPr>
+      <w:ind w:firstLineChars="200" w:firstLine="420"/>
+    </w:pPr>
+  </w:style>
 </w:styles>
 </file>
 
@@ -2729,7 +4978,7 @@
         <a:sysClr val="windowText" lastClr="000000"/>
       </a:dk1>
       <a:lt1>
-        <a:sysClr val="window" lastClr="FFFFFF"/>
+        <a:sysClr val="window" lastClr="C7EDCC"/>
       </a:lt1>
       <a:dk2>
         <a:srgbClr val="44546A"/>

</xml_diff>